<commit_message>
updated documentation of portfolio
</commit_message>
<xml_diff>
--- a/portfolio/Why do people move from one country to another.docx
+++ b/portfolio/Why do people move from one country to another.docx
@@ -1456,10 +1456,9 @@
         <w:t xml:space="preserve"> domain.</w:t>
       </w:r>
     </w:p>
-    <w:p/>
-    <w:p>
-      <w:r>
-        <w:t xml:space="preserve">Couldn’t resolve.  </w:t>
+    <w:p>
+      <w:r>
+        <w:t xml:space="preserve">Resolved – 5/15/2023: </w:t>
       </w:r>
       <w:proofErr w:type="spellStart"/>
       <w:r>
@@ -1467,15 +1466,7 @@
       </w:r>
       <w:proofErr w:type="spellEnd"/>
       <w:r>
-        <w:t xml:space="preserve"> remains </w:t>
-      </w:r>
-      <w:proofErr w:type="spellStart"/>
-      <w:r>
-        <w:t>NaN</w:t>
-      </w:r>
-      <w:proofErr w:type="spellEnd"/>
-      <w:r>
-        <w:t xml:space="preserve"> when passing Population to it.</w:t>
+        <w:t xml:space="preserve"> domain is expecting an array with 2 elements; </w:t>
       </w:r>
     </w:p>
     <w:p/>
@@ -1802,7 +1793,38 @@
           <w:szCs w:val="21"/>
           <w:shd w:val="clear" w:color="auto" w:fill="F8F9FA"/>
         </w:rPr>
-        <w:t>.</w:t>
+        <w:t xml:space="preserve"> - done 5/15/2023</w:t>
+      </w:r>
+    </w:p>
+    <w:p>
+      <w:pPr>
+        <w:pStyle w:val="ListParagraph"/>
+        <w:numPr>
+          <w:ilvl w:val="0"/>
+          <w:numId w:val="5"/>
+        </w:numPr>
+      </w:pPr>
+      <w:r>
+        <w:rPr>
+          <w:rFonts w:ascii="Arial" w:hAnsi="Arial" w:cs="Arial"/>
+          <w:color w:val="202122"/>
+          <w:sz w:val="21"/>
+          <w:szCs w:val="21"/>
+          <w:shd w:val="clear" w:color="auto" w:fill="F8F9FA"/>
+        </w:rPr>
+        <w:t>Fix issue with all state populations not appearing on bar chart when no state is selected (setting this as a default</w:t>
+      </w:r>
+    </w:p>
+    <w:p>
+      <w:pPr>
+        <w:pStyle w:val="ListParagraph"/>
+        <w:numPr>
+          <w:ilvl w:val="0"/>
+          <w:numId w:val="5"/>
+        </w:numPr>
+      </w:pPr>
+      <w:r>
+        <w:t>Fix color legend so that colors other than ORANGE are used (when different states are selected)</w:t>
       </w:r>
     </w:p>
     <w:p>

</xml_diff>

<commit_message>
updated documentation of portfolio-May 16, 2023
</commit_message>
<xml_diff>
--- a/portfolio/Why do people move from one country to another.docx
+++ b/portfolio/Why do people move from one country to another.docx
@@ -614,15 +614,7 @@
     <w:p>
       <w:r>
         <w:lastRenderedPageBreak/>
-        <w:t xml:space="preserve">Census Data </w:t>
-      </w:r>
-      <w:proofErr w:type="gramStart"/>
-      <w:r>
-        <w:t>By</w:t>
-      </w:r>
-      <w:proofErr w:type="gramEnd"/>
-      <w:r>
-        <w:t xml:space="preserve"> State</w:t>
+        <w:t>Census Data By State</w:t>
       </w:r>
     </w:p>
     <w:p>
@@ -783,24 +775,14 @@
     <w:p/>
     <w:p/>
     <w:p>
-      <w:r>
-        <w:fldChar w:fldCharType="begin"/>
-      </w:r>
-      <w:r>
-        <w:instrText>HYPERLINK "file:///Users/josephajzenman/Documents/DV_Final_Project/ACSST5Y2021.S0502-Data.csv"</w:instrText>
-      </w:r>
-      <w:r>
-        <w:fldChar w:fldCharType="separate"/>
-      </w:r>
-      <w:r>
-        <w:rPr>
-          <w:rStyle w:val="Hyperlink"/>
-        </w:rPr>
-        <w:t>ACSST5Y2021.S0502-Data.csv</w:t>
-      </w:r>
-      <w:r>
-        <w:fldChar w:fldCharType="end"/>
-      </w:r>
+      <w:hyperlink r:id="rId11" w:history="1">
+        <w:r>
+          <w:rPr>
+            <w:rStyle w:val="Hyperlink"/>
+          </w:rPr>
+          <w:t>ACSST5Y2021.S0502-Data.csv</w:t>
+        </w:r>
+      </w:hyperlink>
       <w:r>
         <w:t>– data as a csv file; data is grouped by state; not able to pull data for all US as one row csv file (yet the report from ACS can be generated this way)</w:t>
       </w:r>
@@ -829,7 +811,7 @@
                     <pic:cNvPicPr/>
                   </pic:nvPicPr>
                   <pic:blipFill>
-                    <a:blip r:embed="rId11" cstate="print">
+                    <a:blip r:embed="rId12" cstate="print">
                       <a:extLst>
                         <a:ext uri="{28A0092B-C50C-407E-A947-70E740481C1C}">
                           <a14:useLocalDpi xmlns:a14="http://schemas.microsoft.com/office/drawing/2010/main" val="0"/>
@@ -1086,25 +1068,7 @@
           <w:sz w:val="20"/>
           <w:szCs w:val="20"/>
         </w:rPr>
-        <w:t xml:space="preserve">This will leave you with all the </w:t>
-      </w:r>
-      <w:r>
-        <w:rPr>
-          <w:i/>
-          <w:iCs/>
-          <w:sz w:val="20"/>
-          <w:szCs w:val="20"/>
-        </w:rPr>
-        <w:t>values that are not estimates</w:t>
-      </w:r>
-      <w:r>
-        <w:rPr>
-          <w:i/>
-          <w:iCs/>
-          <w:sz w:val="20"/>
-          <w:szCs w:val="20"/>
-        </w:rPr>
-        <w:t xml:space="preserve"> (which is the equivalent of 2021 data)</w:t>
+        <w:t>This will leave you with all the values that are not estimates (which is the equivalent of 2021 data)</w:t>
       </w:r>
     </w:p>
     <w:p>
@@ -1127,22 +1091,7 @@
         </w:numPr>
       </w:pPr>
       <w:r>
-        <w:t xml:space="preserve">(Equivalent of </w:t>
-      </w:r>
-      <w:r>
-        <w:t>Delet</w:t>
-      </w:r>
-      <w:r>
-        <w:t>ing</w:t>
-      </w:r>
-      <w:r>
-        <w:t xml:space="preserve"> all column</w:t>
-      </w:r>
-      <w:r>
-        <w:t xml:space="preserve">s </w:t>
-      </w:r>
-      <w:r>
-        <w:t xml:space="preserve">that </w:t>
+        <w:t xml:space="preserve">(Equivalent of Deleting all columns that </w:t>
       </w:r>
       <w:r>
         <w:t xml:space="preserve">have null </w:t>
@@ -1242,15 +1191,17 @@
       <w:r>
         <w:t>) on y-Axis</w:t>
       </w:r>
+    </w:p>
+    <w:p>
       <w:r>
         <w:rPr>
           <w:noProof/>
         </w:rPr>
         <w:drawing>
           <wp:inline distT="0" distB="0" distL="0" distR="0">
-            <wp:extent cx="3876431" cy="3465181"/>
-            <wp:effectExtent l="0" t="0" r="0" b="2540"/>
-            <wp:docPr id="461792469" name="Picture 4"/>
+            <wp:extent cx="4228123" cy="4376740"/>
+            <wp:effectExtent l="0" t="0" r="1270" b="5080"/>
+            <wp:docPr id="1279298288" name="Picture 1"/>
             <wp:cNvGraphicFramePr>
               <a:graphicFrameLocks xmlns:a="http://schemas.openxmlformats.org/drawingml/2006/main" noChangeAspect="1"/>
             </wp:cNvGraphicFramePr>
@@ -1258,11 +1209,11 @@
               <a:graphicData uri="http://schemas.openxmlformats.org/drawingml/2006/picture">
                 <pic:pic xmlns:pic="http://schemas.openxmlformats.org/drawingml/2006/picture">
                   <pic:nvPicPr>
-                    <pic:cNvPr id="461792469" name="Picture 461792469"/>
+                    <pic:cNvPr id="1279298288" name="Picture 1279298288"/>
                     <pic:cNvPicPr/>
                   </pic:nvPicPr>
                   <pic:blipFill>
-                    <a:blip r:embed="rId12" cstate="print">
+                    <a:blip r:embed="rId13" cstate="print">
                       <a:extLst>
                         <a:ext uri="{28A0092B-C50C-407E-A947-70E740481C1C}">
                           <a14:useLocalDpi xmlns:a14="http://schemas.microsoft.com/office/drawing/2010/main" val="0"/>
@@ -1276,7 +1227,7 @@
                   <pic:spPr>
                     <a:xfrm>
                       <a:off x="0" y="0"/>
-                      <a:ext cx="3941655" cy="3523485"/>
+                      <a:ext cx="4290189" cy="4440988"/>
                     </a:xfrm>
                     <a:prstGeom prst="rect">
                       <a:avLst/>
@@ -1289,7 +1240,6 @@
         </w:drawing>
       </w:r>
     </w:p>
-    <w:p/>
     <w:p>
       <w:pPr>
         <w:pStyle w:val="ListParagraph"/>
@@ -1367,7 +1317,7 @@
                     <pic:cNvPicPr/>
                   </pic:nvPicPr>
                   <pic:blipFill>
-                    <a:blip r:embed="rId13" cstate="print">
+                    <a:blip r:embed="rId14" cstate="print">
                       <a:extLst>
                         <a:ext uri="{28A0092B-C50C-407E-A947-70E740481C1C}">
                           <a14:useLocalDpi xmlns:a14="http://schemas.microsoft.com/office/drawing/2010/main" val="0"/>
@@ -1406,15 +1356,7 @@
     <w:p/>
     <w:p>
       <w:r>
-        <w:t xml:space="preserve">Idea is to have data column name passed as field required by </w:t>
-      </w:r>
-      <w:proofErr w:type="spellStart"/>
-      <w:r>
-        <w:t>yScale</w:t>
-      </w:r>
-      <w:proofErr w:type="spellEnd"/>
-      <w:r>
-        <w:t xml:space="preserve"> </w:t>
+        <w:t xml:space="preserve">Idea is to have data column name passed as field required by yScale </w:t>
       </w:r>
     </w:p>
     <w:p>
@@ -1445,28 +1387,12 @@
         <w:t>i.e.,</w:t>
       </w:r>
       <w:r>
-        <w:t xml:space="preserve"> population) when value is passed to </w:t>
-      </w:r>
-      <w:proofErr w:type="spellStart"/>
-      <w:r>
-        <w:t>yScale</w:t>
-      </w:r>
-      <w:proofErr w:type="spellEnd"/>
-      <w:r>
-        <w:t xml:space="preserve"> domain.</w:t>
-      </w:r>
-    </w:p>
-    <w:p>
-      <w:r>
-        <w:t xml:space="preserve">Resolved – 5/15/2023: </w:t>
-      </w:r>
-      <w:proofErr w:type="spellStart"/>
-      <w:r>
-        <w:t>yScale</w:t>
-      </w:r>
-      <w:proofErr w:type="spellEnd"/>
-      <w:r>
-        <w:t xml:space="preserve"> domain is expecting an array with 2 elements; </w:t>
+        <w:t xml:space="preserve"> population) when value is passed to yScale domain.</w:t>
+      </w:r>
+    </w:p>
+    <w:p>
+      <w:r>
+        <w:t xml:space="preserve">Resolved – 5/15/2023: yScale domain is expecting an array with 2 elements; </w:t>
       </w:r>
     </w:p>
     <w:p/>
@@ -1771,20 +1697,8 @@
           <w:szCs w:val="21"/>
           <w:shd w:val="clear" w:color="auto" w:fill="F8F9FA"/>
         </w:rPr>
-        <w:t xml:space="preserve">Find and fix the issue with the data so that numeric data is passed to </w:t>
-      </w:r>
-      <w:proofErr w:type="spellStart"/>
-      <w:r>
-        <w:rPr>
-          <w:rFonts w:ascii="Arial" w:hAnsi="Arial" w:cs="Arial"/>
-          <w:color w:val="202122"/>
-          <w:sz w:val="21"/>
-          <w:szCs w:val="21"/>
-          <w:shd w:val="clear" w:color="auto" w:fill="F8F9FA"/>
-        </w:rPr>
-        <w:t>yScale</w:t>
-      </w:r>
-      <w:proofErr w:type="spellEnd"/>
+        <w:t>Find and fix the issue with the data so that numeric data is passed to yScale</w:t>
+      </w:r>
       <w:r>
         <w:rPr>
           <w:rFonts w:ascii="Arial" w:hAnsi="Arial" w:cs="Arial"/>

</xml_diff>